<commit_message>
updated ACTS abstract to remove tracked changes
</commit_message>
<xml_diff>
--- a/manuscript/acts_abstract.docx
+++ b/manuscript/acts_abstract.docx
@@ -281,27 +281,18 @@
         <w:t xml:space="preserve"> (primary) and high and low frequency power, multiscale entropy, and de</w:t>
       </w:r>
       <w:r>
-        <w:t xml:space="preserve">celeration capacity. </w:t>
+        <w:t>cel</w:t>
+      </w:r>
+      <w:bookmarkStart w:id="0" w:name="_GoBack"/>
+      <w:bookmarkEnd w:id="0"/>
+      <w:r>
+        <w:t xml:space="preserve">eration capacity. </w:t>
       </w:r>
       <w:r>
         <w:t xml:space="preserve">Two-sample t-tests </w:t>
       </w:r>
       <w:r>
-        <w:t xml:space="preserve">and </w:t>
-      </w:r>
-      <w:commentRangeStart w:id="0"/>
-      <w:r>
-        <w:t xml:space="preserve">logistic </w:t>
-      </w:r>
-      <w:commentRangeEnd w:id="0"/>
-      <w:r>
-        <w:rPr>
-          <w:rStyle w:val="CommentReference"/>
-        </w:rPr>
-        <w:commentReference w:id="0"/>
-      </w:r>
-      <w:r>
-        <w:t xml:space="preserve">regressions (with adjustment for age and sex) </w:t>
+        <w:t xml:space="preserve">and logistic regressions (with adjustment for age and sex) </w:t>
       </w:r>
       <w:r>
         <w:t>were used to study the difference in HRV</w:t>
@@ -348,20 +339,12 @@
     </w:p>
     <w:p/>
     <w:p>
-      <w:commentRangeStart w:id="1"/>
       <w:r>
         <w:rPr>
           <w:b/>
           <w:bCs/>
         </w:rPr>
         <w:t>Results</w:t>
-      </w:r>
-      <w:commentRangeEnd w:id="1"/>
-      <w:r>
-        <w:rPr>
-          <w:rStyle w:val="CommentReference"/>
-        </w:rPr>
-        <w:commentReference w:id="1"/>
       </w:r>
       <w:r>
         <w:t>:</w:t>
@@ -518,7 +501,6 @@
       <w:r>
         <w:t xml:space="preserve">: </w:t>
       </w:r>
-      <w:bookmarkStart w:id="2" w:name="_GoBack"/>
       <w:r>
         <w:t>ANS dysfunction, measured by HRV, associates with both depression and obstructive CAD.</w:t>
       </w:r>
@@ -561,7 +543,6 @@
         <w:t xml:space="preserve"> </w:t>
       </w:r>
     </w:p>
-    <w:bookmarkEnd w:id="2"/>
     <w:p/>
     <w:sectPr>
       <w:pgSz w:w="12240" w:h="15840"/>
@@ -571,84 +552,6 @@
     </w:sectPr>
   </w:body>
 </w:document>
-</file>
-
-<file path=word/comments.xml><?xml version="1.0" encoding="utf-8"?>
-<w:comments xmlns:wpc="http://schemas.microsoft.com/office/word/2010/wordprocessingCanvas" xmlns:cx="http://schemas.microsoft.com/office/drawing/2014/chartex" xmlns:cx1="http://schemas.microsoft.com/office/drawing/2015/9/8/chartex" xmlns:cx2="http://schemas.microsoft.com/office/drawing/2015/10/21/chartex" xmlns:cx3="http://schemas.microsoft.com/office/drawing/2016/5/9/chartex" xmlns:cx4="http://schemas.microsoft.com/office/drawing/2016/5/10/chartex" xmlns:cx5="http://schemas.microsoft.com/office/drawing/2016/5/11/chartex" xmlns:cx6="http://schemas.microsoft.com/office/drawing/2016/5/12/chartex" xmlns:cx7="http://schemas.microsoft.com/office/drawing/2016/5/13/chartex" xmlns:cx8="http://schemas.microsoft.com/office/drawing/2016/5/14/chartex" xmlns:mc="http://schemas.openxmlformats.org/markup-compatibility/2006" xmlns:aink="http://schemas.microsoft.com/office/drawing/2016/ink" xmlns:am3d="http://schemas.microsoft.com/office/drawing/2017/model3d" xmlns:o="urn:schemas-microsoft-com:office:office" xmlns:r="http://schemas.openxmlformats.org/officeDocument/2006/relationships" xmlns:m="http://schemas.openxmlformats.org/officeDocument/2006/math" xmlns:v="urn:schemas-microsoft-com:vml" xmlns:wp14="http://schemas.microsoft.com/office/word/2010/wordprocessingDrawing" xmlns:wp="http://schemas.openxmlformats.org/drawingml/2006/wordprocessingDrawing" xmlns:w10="urn:schemas-microsoft-com:office:word" xmlns:w="http://schemas.openxmlformats.org/wordprocessingml/2006/main" xmlns:w14="http://schemas.microsoft.com/office/word/2010/wordml" xmlns:w15="http://schemas.microsoft.com/office/word/2012/wordml" xmlns:w16cid="http://schemas.microsoft.com/office/word/2016/wordml/cid" xmlns:w16se="http://schemas.microsoft.com/office/word/2015/wordml/symex" xmlns:wpg="http://schemas.microsoft.com/office/word/2010/wordprocessingGroup" xmlns:wpi="http://schemas.microsoft.com/office/word/2010/wordprocessingInk" xmlns:wne="http://schemas.microsoft.com/office/word/2006/wordml" xmlns:wps="http://schemas.microsoft.com/office/word/2010/wordprocessingShape" mc:Ignorable="w14 w15 w16se w16cid wp14">
-  <w:comment w:id="0" w:author="Anish Shah" w:date="2019-12-06T13:13:00Z" w:initials="AS">
-    <w:p>
-      <w:pPr>
-        <w:pStyle w:val="CommentText"/>
-      </w:pPr>
-      <w:r>
-        <w:rPr>
-          <w:rStyle w:val="CommentReference"/>
-        </w:rPr>
-        <w:annotationRef/>
-      </w:r>
-      <w:r>
-        <w:t xml:space="preserve">Maintained this as logistic regression to simplify the explanation (instead of introducing </w:t>
-      </w:r>
-      <w:proofErr w:type="spellStart"/>
-      <w:r>
-        <w:t>gensini</w:t>
-      </w:r>
-      <w:proofErr w:type="spellEnd"/>
-      <w:r>
-        <w:t xml:space="preserve"> scores)</w:t>
-      </w:r>
-    </w:p>
-  </w:comment>
-  <w:comment w:id="1" w:author="Anish Shah" w:date="2019-12-06T13:10:00Z" w:initials="AS">
-    <w:p>
-      <w:pPr>
-        <w:pStyle w:val="CommentText"/>
-      </w:pPr>
-      <w:r>
-        <w:rPr>
-          <w:rStyle w:val="CommentReference"/>
-        </w:rPr>
-        <w:annotationRef/>
-      </w:r>
-      <w:r>
-        <w:t xml:space="preserve">I flipped these appropriately, but if we expand </w:t>
-      </w:r>
-      <w:proofErr w:type="gramStart"/>
-      <w:r>
-        <w:t xml:space="preserve">it </w:t>
-      </w:r>
-      <w:r>
-        <w:t xml:space="preserve"> as</w:t>
-      </w:r>
-      <w:proofErr w:type="gramEnd"/>
-      <w:r>
-        <w:t xml:space="preserve"> suggested, we run out of room (already ~50 words over)</w:t>
-      </w:r>
-    </w:p>
-  </w:comment>
-</w:comments>
-</file>
-
-<file path=word/commentsExtended.xml><?xml version="1.0" encoding="utf-8"?>
-<w15:commentsEx xmlns:wpc="http://schemas.microsoft.com/office/word/2010/wordprocessingCanvas" xmlns:cx="http://schemas.microsoft.com/office/drawing/2014/chartex" xmlns:cx1="http://schemas.microsoft.com/office/drawing/2015/9/8/chartex" xmlns:cx2="http://schemas.microsoft.com/office/drawing/2015/10/21/chartex" xmlns:cx3="http://schemas.microsoft.com/office/drawing/2016/5/9/chartex" xmlns:cx4="http://schemas.microsoft.com/office/drawing/2016/5/10/chartex" xmlns:cx5="http://schemas.microsoft.com/office/drawing/2016/5/11/chartex" xmlns:cx6="http://schemas.microsoft.com/office/drawing/2016/5/12/chartex" xmlns:cx7="http://schemas.microsoft.com/office/drawing/2016/5/13/chartex" xmlns:cx8="http://schemas.microsoft.com/office/drawing/2016/5/14/chartex" xmlns:mc="http://schemas.openxmlformats.org/markup-compatibility/2006" xmlns:aink="http://schemas.microsoft.com/office/drawing/2016/ink" xmlns:am3d="http://schemas.microsoft.com/office/drawing/2017/model3d" xmlns:o="urn:schemas-microsoft-com:office:office" xmlns:r="http://schemas.openxmlformats.org/officeDocument/2006/relationships" xmlns:m="http://schemas.openxmlformats.org/officeDocument/2006/math" xmlns:v="urn:schemas-microsoft-com:vml" xmlns:wp14="http://schemas.microsoft.com/office/word/2010/wordprocessingDrawing" xmlns:wp="http://schemas.openxmlformats.org/drawingml/2006/wordprocessingDrawing" xmlns:w10="urn:schemas-microsoft-com:office:word" xmlns:w="http://schemas.openxmlformats.org/wordprocessingml/2006/main" xmlns:w14="http://schemas.microsoft.com/office/word/2010/wordml" xmlns:w15="http://schemas.microsoft.com/office/word/2012/wordml" xmlns:w16cid="http://schemas.microsoft.com/office/word/2016/wordml/cid" xmlns:w16se="http://schemas.microsoft.com/office/word/2015/wordml/symex" xmlns:wpg="http://schemas.microsoft.com/office/word/2010/wordprocessingGroup" xmlns:wpi="http://schemas.microsoft.com/office/word/2010/wordprocessingInk" xmlns:wne="http://schemas.microsoft.com/office/word/2006/wordml" xmlns:wps="http://schemas.microsoft.com/office/word/2010/wordprocessingShape" mc:Ignorable="w14 w15 w16se w16cid wp14">
-  <w15:commentEx w15:paraId="72A1A5D1" w15:done="0"/>
-  <w15:commentEx w15:paraId="09491155" w15:done="0"/>
-</w15:commentsEx>
-</file>
-
-<file path=word/commentsIds.xml><?xml version="1.0" encoding="utf-8"?>
-<w16cid:commentsIds xmlns:wpc="http://schemas.microsoft.com/office/word/2010/wordprocessingCanvas" xmlns:cx="http://schemas.microsoft.com/office/drawing/2014/chartex" xmlns:cx1="http://schemas.microsoft.com/office/drawing/2015/9/8/chartex" xmlns:cx2="http://schemas.microsoft.com/office/drawing/2015/10/21/chartex" xmlns:cx3="http://schemas.microsoft.com/office/drawing/2016/5/9/chartex" xmlns:cx4="http://schemas.microsoft.com/office/drawing/2016/5/10/chartex" xmlns:cx5="http://schemas.microsoft.com/office/drawing/2016/5/11/chartex" xmlns:cx6="http://schemas.microsoft.com/office/drawing/2016/5/12/chartex" xmlns:cx7="http://schemas.microsoft.com/office/drawing/2016/5/13/chartex" xmlns:cx8="http://schemas.microsoft.com/office/drawing/2016/5/14/chartex" xmlns:mc="http://schemas.openxmlformats.org/markup-compatibility/2006" xmlns:aink="http://schemas.microsoft.com/office/drawing/2016/ink" xmlns:am3d="http://schemas.microsoft.com/office/drawing/2017/model3d" xmlns:o="urn:schemas-microsoft-com:office:office" xmlns:r="http://schemas.openxmlformats.org/officeDocument/2006/relationships" xmlns:m="http://schemas.openxmlformats.org/officeDocument/2006/math" xmlns:v="urn:schemas-microsoft-com:vml" xmlns:wp14="http://schemas.microsoft.com/office/word/2010/wordprocessingDrawing" xmlns:wp="http://schemas.openxmlformats.org/drawingml/2006/wordprocessingDrawing" xmlns:w10="urn:schemas-microsoft-com:office:word" xmlns:w="http://schemas.openxmlformats.org/wordprocessingml/2006/main" xmlns:w14="http://schemas.microsoft.com/office/word/2010/wordml" xmlns:w15="http://schemas.microsoft.com/office/word/2012/wordml" xmlns:w16cid="http://schemas.microsoft.com/office/word/2016/wordml/cid" xmlns:w16se="http://schemas.microsoft.com/office/word/2015/wordml/symex" xmlns:wpg="http://schemas.microsoft.com/office/word/2010/wordprocessingGroup" xmlns:wpi="http://schemas.microsoft.com/office/word/2010/wordprocessingInk" xmlns:wne="http://schemas.microsoft.com/office/word/2006/wordml" xmlns:wps="http://schemas.microsoft.com/office/word/2010/wordprocessingShape" mc:Ignorable="w14 w15 w16se w16cid wp14">
-  <w16cid:commentId w16cid:paraId="72A1A5D1" w16cid:durableId="2194D27E"/>
-  <w16cid:commentId w16cid:paraId="09491155" w16cid:durableId="2194D1E2"/>
-</w16cid:commentsIds>
-</file>
-
-<file path=word/people.xml><?xml version="1.0" encoding="utf-8"?>
-<w15:people xmlns:wpc="http://schemas.microsoft.com/office/word/2010/wordprocessingCanvas" xmlns:cx="http://schemas.microsoft.com/office/drawing/2014/chartex" xmlns:cx1="http://schemas.microsoft.com/office/drawing/2015/9/8/chartex" xmlns:cx2="http://schemas.microsoft.com/office/drawing/2015/10/21/chartex" xmlns:cx3="http://schemas.microsoft.com/office/drawing/2016/5/9/chartex" xmlns:cx4="http://schemas.microsoft.com/office/drawing/2016/5/10/chartex" xmlns:cx5="http://schemas.microsoft.com/office/drawing/2016/5/11/chartex" xmlns:cx6="http://schemas.microsoft.com/office/drawing/2016/5/12/chartex" xmlns:cx7="http://schemas.microsoft.com/office/drawing/2016/5/13/chartex" xmlns:cx8="http://schemas.microsoft.com/office/drawing/2016/5/14/chartex" xmlns:mc="http://schemas.openxmlformats.org/markup-compatibility/2006" xmlns:aink="http://schemas.microsoft.com/office/drawing/2016/ink" xmlns:am3d="http://schemas.microsoft.com/office/drawing/2017/model3d" xmlns:o="urn:schemas-microsoft-com:office:office" xmlns:r="http://schemas.openxmlformats.org/officeDocument/2006/relationships" xmlns:m="http://schemas.openxmlformats.org/officeDocument/2006/math" xmlns:v="urn:schemas-microsoft-com:vml" xmlns:wp14="http://schemas.microsoft.com/office/word/2010/wordprocessingDrawing" xmlns:wp="http://schemas.openxmlformats.org/drawingml/2006/wordprocessingDrawing" xmlns:w10="urn:schemas-microsoft-com:office:word" xmlns:w="http://schemas.openxmlformats.org/wordprocessingml/2006/main" xmlns:w14="http://schemas.microsoft.com/office/word/2010/wordml" xmlns:w15="http://schemas.microsoft.com/office/word/2012/wordml" xmlns:w16cid="http://schemas.microsoft.com/office/word/2016/wordml/cid" xmlns:w16se="http://schemas.microsoft.com/office/word/2015/wordml/symex" xmlns:wpg="http://schemas.microsoft.com/office/word/2010/wordprocessingGroup" xmlns:wpi="http://schemas.microsoft.com/office/word/2010/wordprocessingInk" xmlns:wne="http://schemas.microsoft.com/office/word/2006/wordml" xmlns:wps="http://schemas.microsoft.com/office/word/2010/wordprocessingShape" mc:Ignorable="w14 w15 w16se w16cid wp14">
-  <w15:person w15:author="Anish Shah">
-    <w15:presenceInfo w15:providerId="Windows Live" w15:userId="23718d869fdba1c3"/>
-  </w15:person>
-</w15:people>
 </file>
 
 <file path=word/styles.xml><?xml version="1.0" encoding="utf-8"?>

</xml_diff>